<commit_message>
Found some mind mapping tools
also found some details on highlighting text with java script. I really
need to study up on things I can do with HTML.
</commit_message>
<xml_diff>
--- a/DOCUMENTATION/Other/makingablueprint.docx
+++ b/DOCUMENTATION/Other/makingablueprint.docx
@@ -14,6 +14,20 @@
     <w:p>
       <w:r>
         <w:t>It is time for blue-script to take on its new colors. Becoming a blue print itself. In order to do this I will need to research drag and drop features when using HTML 5. If this project is going to work I need to figure out the simplest way to make a working mind map when it comes to planning a book.</w:t>
+      </w:r>
+    </w:p>
+    <w:p/>
+    <w:p>
+      <w:hyperlink r:id="rId4" w:history="1">
+        <w:r>
+          <w:rPr>
+            <w:rStyle w:val="Hyperlink"/>
+          </w:rPr>
+          <w:t>http://www.nsftools.com/misc/SearchAndHighlight.htm</w:t>
+        </w:r>
+      </w:hyperlink>
+      <w:r>
+        <w:t xml:space="preserve"> - highlighting text using JavaScript.</w:t>
       </w:r>
       <w:bookmarkStart w:id="0" w:name="_GoBack"/>
       <w:bookmarkEnd w:id="0"/>
@@ -483,6 +497,18 @@
       <w:szCs w:val="32"/>
     </w:rPr>
   </w:style>
+  <w:style w:type="character" w:styleId="Hyperlink">
+    <w:name w:val="Hyperlink"/>
+    <w:basedOn w:val="DefaultParagraphFont"/>
+    <w:uiPriority w:val="99"/>
+    <w:semiHidden/>
+    <w:unhideWhenUsed/>
+    <w:rsid w:val="00114BDA"/>
+    <w:rPr>
+      <w:color w:val="0000FF"/>
+      <w:u w:val="single"/>
+    </w:rPr>
+  </w:style>
 </w:styles>
 </file>
 

</xml_diff>

<commit_message>
Started reworking the layout of the site
in photoshop, paper remake has already been made.
</commit_message>
<xml_diff>
--- a/DOCUMENTATION/Other/makingablueprint.docx
+++ b/DOCUMENTATION/Other/makingablueprint.docx
@@ -41,6 +41,11 @@
       </w:hyperlink>
       <w:r>
         <w:t xml:space="preserve"> - finds and highlights first string that matches user input.</w:t>
+      </w:r>
+    </w:p>
+    <w:p>
+      <w:r>
+        <w:t>Twitter Bootstrap to help you get started on website design.</w:t>
       </w:r>
       <w:bookmarkStart w:id="0" w:name="_GoBack"/>
       <w:bookmarkEnd w:id="0"/>

</xml_diff>

<commit_message>
Continued researching and editing
looked into twitter bootstrap to help with the grid layout of the site.
Made changes to the pdf. updated backlog and weekly summaries.
</commit_message>
<xml_diff>
--- a/DOCUMENTATION/Other/makingablueprint.docx
+++ b/DOCUMENTATION/Other/makingablueprint.docx
@@ -46,6 +46,11 @@
     <w:p>
       <w:r>
         <w:t>Twitter Bootstrap to help you get started on website design.</w:t>
+      </w:r>
+    </w:p>
+    <w:p>
+      <w:r>
+        <w:t>Need to look up api for html 5 drag and drop.</w:t>
       </w:r>
       <w:bookmarkStart w:id="0" w:name="_GoBack"/>
       <w:bookmarkEnd w:id="0"/>

</xml_diff>

<commit_message>
A lot of research
finding all the different ways to make a drag and drop feature for HTML5
</commit_message>
<xml_diff>
--- a/DOCUMENTATION/Other/makingablueprint.docx
+++ b/DOCUMENTATION/Other/makingablueprint.docx
@@ -50,7 +50,17 @@
     </w:p>
     <w:p>
       <w:r>
-        <w:t>Need to look up api for html 5 drag and drop.</w:t>
+        <w:t xml:space="preserve">Need to look up </w:t>
+      </w:r>
+      <w:proofErr w:type="spellStart"/>
+      <w:proofErr w:type="gramStart"/>
+      <w:r>
+        <w:t>api</w:t>
+      </w:r>
+      <w:proofErr w:type="spellEnd"/>
+      <w:proofErr w:type="gramEnd"/>
+      <w:r>
+        <w:t xml:space="preserve"> for html 5 drag and drop.</w:t>
       </w:r>
     </w:p>
     <w:p>
@@ -80,9 +90,197 @@
       </w:r>
       <w:r>
         <w:t>dropping on a canvas.</w:t>
+      </w:r>
+    </w:p>
+    <w:p>
+      <w:hyperlink r:id="rId8" w:history="1">
+        <w:r>
+          <w:rPr>
+            <w:rStyle w:val="Hyperlink"/>
+          </w:rPr>
+          <w:t>http://drichard.org/mindmaps/</w:t>
+        </w:r>
+      </w:hyperlink>
+      <w:r>
+        <w:t xml:space="preserve"> - mind map tool made with html5 </w:t>
+      </w:r>
+      <w:proofErr w:type="spellStart"/>
+      <w:r>
+        <w:t>css</w:t>
+      </w:r>
+      <w:proofErr w:type="spellEnd"/>
+      <w:r>
+        <w:t xml:space="preserve"> and </w:t>
+      </w:r>
+      <w:proofErr w:type="spellStart"/>
+      <w:r>
+        <w:t>javascript</w:t>
+      </w:r>
+      <w:proofErr w:type="spellEnd"/>
+      <w:r>
+        <w:t>.</w:t>
+      </w:r>
+    </w:p>
+    <w:p>
+      <w:hyperlink r:id="rId9" w:anchor="!/EaselJS" w:history="1">
+        <w:r>
+          <w:rPr>
+            <w:rStyle w:val="Hyperlink"/>
+          </w:rPr>
+          <w:t>http://www.createjs.com/#!/EaselJS</w:t>
+        </w:r>
+      </w:hyperlink>
+      <w:r>
+        <w:t xml:space="preserve"> - API for using the canvas in html5</w:t>
+      </w:r>
+    </w:p>
+    <w:p>
+      <w:hyperlink r:id="rId10" w:history="1">
+        <w:r>
+          <w:rPr>
+            <w:rStyle w:val="Hyperlink"/>
+          </w:rPr>
+          <w:t>http://bit.ly/137dU1l</w:t>
+        </w:r>
+      </w:hyperlink>
+      <w:r>
+        <w:t xml:space="preserve"> - tool that uses </w:t>
+      </w:r>
+      <w:proofErr w:type="spellStart"/>
+      <w:r>
+        <w:t>EaselJS</w:t>
+      </w:r>
+      <w:proofErr w:type="spellEnd"/>
+    </w:p>
+    <w:p>
+      <w:hyperlink r:id="rId11" w:history="1">
+        <w:r>
+          <w:rPr>
+            <w:rStyle w:val="Hyperlink"/>
+          </w:rPr>
+          <w:t>http://www.developerdrive.com/demo/html_dragndrop/demo.html</w:t>
+        </w:r>
+      </w:hyperlink>
+      <w:r>
+        <w:t xml:space="preserve"> - drag and drop demo.</w:t>
+      </w:r>
+    </w:p>
+    <w:p>
+      <w:hyperlink r:id="rId12" w:history="1">
+        <w:r>
+          <w:rPr>
+            <w:rStyle w:val="Hyperlink"/>
+          </w:rPr>
+          <w:t>http://marakana.com/s/post/1071/html5_drag_n_drop_api</w:t>
+        </w:r>
+      </w:hyperlink>
+      <w:r>
+        <w:t xml:space="preserve"> - </w:t>
+      </w:r>
+      <w:proofErr w:type="spellStart"/>
+      <w:r>
+        <w:t>dnd</w:t>
+      </w:r>
+      <w:proofErr w:type="spellEnd"/>
+      <w:r>
+        <w:t xml:space="preserve"> but using ids like most examples.</w:t>
+      </w:r>
+    </w:p>
+    <w:p>
+      <w:hyperlink r:id="rId13" w:history="1">
+        <w:r>
+          <w:rPr>
+            <w:rStyle w:val="Hyperlink"/>
+          </w:rPr>
+          <w:t>http://www.webdesignermag.co.uk/tutorials/create-a-shopping-cart-with-html5/</w:t>
+        </w:r>
+      </w:hyperlink>
+      <w:r>
+        <w:t xml:space="preserve"> - shopping cart drag and drop using HTML5</w:t>
+      </w:r>
+    </w:p>
+    <w:p>
+      <w:hyperlink r:id="rId14" w:history="1">
+        <w:r>
+          <w:rPr>
+            <w:rStyle w:val="Hyperlink"/>
+          </w:rPr>
+          <w:t>http://blog.teamtreehouse.com/how-to-draw-with-html-5-canvas</w:t>
+        </w:r>
+      </w:hyperlink>
+      <w:r>
+        <w:t xml:space="preserve"> - drawing on a canvas.</w:t>
+      </w:r>
+    </w:p>
+    <w:p>
+      <w:hyperlink r:id="rId15" w:history="1">
+        <w:r>
+          <w:rPr>
+            <w:rStyle w:val="Hyperlink"/>
+          </w:rPr>
+          <w:t>http://sixrevisions.com/html/canvas-element/</w:t>
+        </w:r>
+      </w:hyperlink>
+      <w:r>
+        <w:t>- all about the html5 canvas.</w:t>
+      </w:r>
+    </w:p>
+    <w:p>
+      <w:hyperlink r:id="rId16" w:history="1">
+        <w:r>
+          <w:rPr>
+            <w:rStyle w:val="Hyperlink"/>
+          </w:rPr>
+          <w:t>http://www.1stwebdesigner.com/design/creative-ways-use-html5-canvas/</w:t>
+        </w:r>
+      </w:hyperlink>
+      <w:r>
+        <w:t xml:space="preserve"> - </w:t>
+      </w:r>
+      <w:r>
+        <w:t>cool effects on canvas.</w:t>
+      </w:r>
+    </w:p>
+    <w:p>
+      <w:hyperlink r:id="rId17" w:history="1">
+        <w:r>
+          <w:rPr>
+            <w:rStyle w:val="Hyperlink"/>
+          </w:rPr>
+          <w:t>http://www.addyosmani.com/resources/canvasphoto/</w:t>
+        </w:r>
+      </w:hyperlink>
+      <w:r>
+        <w:t xml:space="preserve"> - more drag and drop.</w:t>
+      </w:r>
+    </w:p>
+    <w:p>
+      <w:hyperlink r:id="rId18" w:history="1">
+        <w:r>
+          <w:rPr>
+            <w:rStyle w:val="Hyperlink"/>
+          </w:rPr>
+          <w:t>http://www.html5rocks.com/en/tutorials/canvas/imagefilters/</w:t>
+        </w:r>
+      </w:hyperlink>
+      <w:r>
+        <w:t xml:space="preserve"> - image effects.</w:t>
       </w:r>
       <w:bookmarkStart w:id="0" w:name="_GoBack"/>
       <w:bookmarkEnd w:id="0"/>
+    </w:p>
+    <w:p>
+      <w:hyperlink r:id="rId19" w:history="1">
+        <w:r>
+          <w:rPr>
+            <w:rStyle w:val="Hyperlink"/>
+          </w:rPr>
+          <w:t>http://kickstarthtml5.com/10-useful-html5-drag-and-drop-tutorials/</w:t>
+        </w:r>
+      </w:hyperlink>
+      <w:r>
+        <w:t xml:space="preserve"> - drag and drop html5.</w:t>
+      </w:r>
     </w:p>
     <w:sectPr>
       <w:pgSz w:w="12240" w:h="15840"/>
@@ -553,7 +751,6 @@
     <w:name w:val="Hyperlink"/>
     <w:basedOn w:val="DefaultParagraphFont"/>
     <w:uiPriority w:val="99"/>
-    <w:semiHidden/>
     <w:unhideWhenUsed/>
     <w:rsid w:val="00114BDA"/>
     <w:rPr>

</xml_diff>